<commit_message>
Logo y fechas cambiadas uwu facu-san es rapido (the fast)
</commit_message>
<xml_diff>
--- a/Actividades/ADA01002/ADA01002.docx
+++ b/Actividades/ADA01002/ADA01002.docx
@@ -13,71 +13,180 @@
       <w:r>
         <w:rPr>
           <w:noProof/>
-          <w:sz w:val="22"/>
-          <w:szCs w:val="22"/>
-        </w:rPr>
-        <w:drawing>
-          <wp:anchor distT="0" distB="0" distL="114300" distR="114300" simplePos="0" relativeHeight="251686912" behindDoc="0" locked="0" layoutInCell="1" allowOverlap="1" wp14:anchorId="67F40338" wp14:editId="172C763B">
-            <wp:simplePos x="0" y="0"/>
-            <wp:positionH relativeFrom="margin">
-              <wp:align>right</wp:align>
-            </wp:positionH>
-            <wp:positionV relativeFrom="paragraph">
-              <wp:posOffset>9525</wp:posOffset>
-            </wp:positionV>
-            <wp:extent cx="1485265" cy="1101090"/>
-            <wp:effectExtent l="0" t="0" r="635" b="0"/>
-            <wp:wrapSquare wrapText="bothSides"/>
-            <wp:docPr id="1" name="Imagen 1"/>
-            <wp:cNvGraphicFramePr>
-              <a:graphicFrameLocks xmlns:a="http://schemas.openxmlformats.org/drawingml/2006/main" noChangeAspect="1"/>
-            </wp:cNvGraphicFramePr>
-            <a:graphic xmlns:a="http://schemas.openxmlformats.org/drawingml/2006/main">
-              <a:graphicData uri="http://schemas.openxmlformats.org/drawingml/2006/picture">
-                <pic:pic xmlns:pic="http://schemas.openxmlformats.org/drawingml/2006/picture">
-                  <pic:nvPicPr>
-                    <pic:cNvPr id="0" name="Picture 2"/>
-                    <pic:cNvPicPr>
-                      <a:picLocks noChangeAspect="1" noChangeArrowheads="1"/>
-                    </pic:cNvPicPr>
-                  </pic:nvPicPr>
-                  <pic:blipFill>
-                    <a:blip r:embed="rId7" cstate="print">
-                      <a:extLst>
-                        <a:ext uri="{28A0092B-C50C-407E-A947-70E740481C1C}">
-                          <a14:useLocalDpi xmlns:a14="http://schemas.microsoft.com/office/drawing/2010/main" val="0"/>
-                        </a:ext>
-                      </a:extLst>
-                    </a:blip>
-                    <a:srcRect/>
-                    <a:stretch>
-                      <a:fillRect/>
-                    </a:stretch>
-                  </pic:blipFill>
-                  <pic:spPr bwMode="auto">
-                    <a:xfrm>
-                      <a:off x="0" y="0"/>
-                      <a:ext cx="1485265" cy="1101090"/>
-                    </a:xfrm>
-                    <a:prstGeom prst="rect">
-                      <a:avLst/>
-                    </a:prstGeom>
-                    <a:noFill/>
-                    <a:ln>
-                      <a:noFill/>
-                    </a:ln>
-                  </pic:spPr>
-                </pic:pic>
-              </a:graphicData>
-            </a:graphic>
-            <wp14:sizeRelH relativeFrom="page">
-              <wp14:pctWidth>0</wp14:pctWidth>
-            </wp14:sizeRelH>
-            <wp14:sizeRelV relativeFrom="page">
-              <wp14:pctHeight>0</wp14:pctHeight>
-            </wp14:sizeRelV>
-          </wp:anchor>
-        </w:drawing>
+        </w:rPr>
+        <mc:AlternateContent>
+          <mc:Choice Requires="wps">
+            <w:drawing>
+              <wp:anchor distT="45720" distB="45720" distL="114300" distR="114300" simplePos="0" relativeHeight="251691008" behindDoc="0" locked="0" layoutInCell="1" allowOverlap="1" wp14:anchorId="51871CDF" wp14:editId="476B82D5">
+                <wp:simplePos x="0" y="0"/>
+                <wp:positionH relativeFrom="margin">
+                  <wp:posOffset>5017135</wp:posOffset>
+                </wp:positionH>
+                <wp:positionV relativeFrom="paragraph">
+                  <wp:posOffset>0</wp:posOffset>
+                </wp:positionV>
+                <wp:extent cx="1277620" cy="1028700"/>
+                <wp:effectExtent l="0" t="0" r="0" b="0"/>
+                <wp:wrapSquare wrapText="bothSides"/>
+                <wp:docPr id="217" name="Cuadro de texto 2"/>
+                <wp:cNvGraphicFramePr>
+                  <a:graphicFrameLocks xmlns:a="http://schemas.openxmlformats.org/drawingml/2006/main"/>
+                </wp:cNvGraphicFramePr>
+                <a:graphic xmlns:a="http://schemas.openxmlformats.org/drawingml/2006/main">
+                  <a:graphicData uri="http://schemas.microsoft.com/office/word/2010/wordprocessingShape">
+                    <wps:wsp>
+                      <wps:cNvSpPr txBox="1">
+                        <a:spLocks noChangeArrowheads="1"/>
+                      </wps:cNvSpPr>
+                      <wps:spPr bwMode="auto">
+                        <a:xfrm>
+                          <a:off x="0" y="0"/>
+                          <a:ext cx="1277620" cy="1028700"/>
+                        </a:xfrm>
+                        <a:prstGeom prst="rect">
+                          <a:avLst/>
+                        </a:prstGeom>
+                        <a:solidFill>
+                          <a:srgbClr val="FFFFFF"/>
+                        </a:solidFill>
+                        <a:ln w="9525">
+                          <a:noFill/>
+                          <a:miter lim="800000"/>
+                          <a:headEnd/>
+                          <a:tailEnd/>
+                        </a:ln>
+                      </wps:spPr>
+                      <wps:txbx>
+                        <w:txbxContent>
+                          <w:p>
+                            <w:r>
+                              <w:rPr>
+                                <w:noProof/>
+                              </w:rPr>
+                              <w:drawing>
+                                <wp:inline distT="0" distB="0" distL="0" distR="0" wp14:anchorId="5AA318F2" wp14:editId="3E00EB7C">
+                                  <wp:extent cx="933450" cy="933450"/>
+                                  <wp:effectExtent l="0" t="0" r="0" b="0"/>
+                                  <wp:docPr id="4" name="Imagen 4"/>
+                                  <wp:cNvGraphicFramePr>
+                                    <a:graphicFrameLocks xmlns:a="http://schemas.openxmlformats.org/drawingml/2006/main" noChangeAspect="1"/>
+                                  </wp:cNvGraphicFramePr>
+                                  <a:graphic xmlns:a="http://schemas.openxmlformats.org/drawingml/2006/main">
+                                    <a:graphicData uri="http://schemas.openxmlformats.org/drawingml/2006/picture">
+                                      <pic:pic xmlns:pic="http://schemas.openxmlformats.org/drawingml/2006/picture">
+                                        <pic:nvPicPr>
+                                          <pic:cNvPr id="4" name="Vercion final.jpg"/>
+                                          <pic:cNvPicPr/>
+                                        </pic:nvPicPr>
+                                        <pic:blipFill>
+                                          <a:blip r:embed="rId7">
+                                            <a:extLst>
+                                              <a:ext uri="{28A0092B-C50C-407E-A947-70E740481C1C}">
+                                                <a14:useLocalDpi xmlns:a14="http://schemas.microsoft.com/office/drawing/2010/main" val="0"/>
+                                              </a:ext>
+                                            </a:extLst>
+                                          </a:blip>
+                                          <a:stretch>
+                                            <a:fillRect/>
+                                          </a:stretch>
+                                        </pic:blipFill>
+                                        <pic:spPr>
+                                          <a:xfrm>
+                                            <a:off x="0" y="0"/>
+                                            <a:ext cx="933450" cy="933450"/>
+                                          </a:xfrm>
+                                          <a:prstGeom prst="rect">
+                                            <a:avLst/>
+                                          </a:prstGeom>
+                                        </pic:spPr>
+                                      </pic:pic>
+                                    </a:graphicData>
+                                  </a:graphic>
+                                </wp:inline>
+                              </w:drawing>
+                            </w:r>
+                          </w:p>
+                        </w:txbxContent>
+                      </wps:txbx>
+                      <wps:bodyPr rot="0" vert="horz" wrap="square" lIns="91440" tIns="45720" rIns="91440" bIns="45720" anchor="t" anchorCtr="0">
+                        <a:noAutofit/>
+                      </wps:bodyPr>
+                    </wps:wsp>
+                  </a:graphicData>
+                </a:graphic>
+                <wp14:sizeRelH relativeFrom="margin">
+                  <wp14:pctWidth>0</wp14:pctWidth>
+                </wp14:sizeRelH>
+                <wp14:sizeRelV relativeFrom="margin">
+                  <wp14:pctHeight>0</wp14:pctHeight>
+                </wp14:sizeRelV>
+              </wp:anchor>
+            </w:drawing>
+          </mc:Choice>
+          <mc:Fallback>
+            <w:pict>
+              <v:shapetype w14:anchorId="51871CDF" id="_x0000_t202" coordsize="21600,21600" o:spt="202" path="m,l,21600r21600,l21600,xe">
+                <v:stroke joinstyle="miter"/>
+                <v:path gradientshapeok="t" o:connecttype="rect"/>
+              </v:shapetype>
+              <v:shape id="Cuadro de texto 2" o:spid="_x0000_s1026" type="#_x0000_t202" style="position:absolute;margin-left:395.05pt;margin-top:0;width:100.6pt;height:81pt;z-index:251691008;visibility:visible;mso-wrap-style:square;mso-width-percent:0;mso-height-percent:0;mso-wrap-distance-left:9pt;mso-wrap-distance-top:3.6pt;mso-wrap-distance-right:9pt;mso-wrap-distance-bottom:3.6pt;mso-position-horizontal:absolute;mso-position-horizontal-relative:margin;mso-position-vertical:absolute;mso-position-vertical-relative:text;mso-width-percent:0;mso-height-percent:0;mso-width-relative:margin;mso-height-relative:margin;v-text-anchor:top" o:gfxdata="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" stroked="f">
+                <v:textbox>
+                  <w:txbxContent>
+                    <w:p>
+                      <w:r>
+                        <w:rPr>
+                          <w:noProof/>
+                        </w:rPr>
+                        <w:drawing>
+                          <wp:inline distT="0" distB="0" distL="0" distR="0" wp14:anchorId="5AA318F2" wp14:editId="3E00EB7C">
+                            <wp:extent cx="933450" cy="933450"/>
+                            <wp:effectExtent l="0" t="0" r="0" b="0"/>
+                            <wp:docPr id="4" name="Imagen 4"/>
+                            <wp:cNvGraphicFramePr>
+                              <a:graphicFrameLocks xmlns:a="http://schemas.openxmlformats.org/drawingml/2006/main" noChangeAspect="1"/>
+                            </wp:cNvGraphicFramePr>
+                            <a:graphic xmlns:a="http://schemas.openxmlformats.org/drawingml/2006/main">
+                              <a:graphicData uri="http://schemas.openxmlformats.org/drawingml/2006/picture">
+                                <pic:pic xmlns:pic="http://schemas.openxmlformats.org/drawingml/2006/picture">
+                                  <pic:nvPicPr>
+                                    <pic:cNvPr id="4" name="Vercion final.jpg"/>
+                                    <pic:cNvPicPr/>
+                                  </pic:nvPicPr>
+                                  <pic:blipFill>
+                                    <a:blip r:embed="rId7">
+                                      <a:extLst>
+                                        <a:ext uri="{28A0092B-C50C-407E-A947-70E740481C1C}">
+                                          <a14:useLocalDpi xmlns:a14="http://schemas.microsoft.com/office/drawing/2010/main" val="0"/>
+                                        </a:ext>
+                                      </a:extLst>
+                                    </a:blip>
+                                    <a:stretch>
+                                      <a:fillRect/>
+                                    </a:stretch>
+                                  </pic:blipFill>
+                                  <pic:spPr>
+                                    <a:xfrm>
+                                      <a:off x="0" y="0"/>
+                                      <a:ext cx="933450" cy="933450"/>
+                                    </a:xfrm>
+                                    <a:prstGeom prst="rect">
+                                      <a:avLst/>
+                                    </a:prstGeom>
+                                  </pic:spPr>
+                                </pic:pic>
+                              </a:graphicData>
+                            </a:graphic>
+                          </wp:inline>
+                        </w:drawing>
+                      </w:r>
+                    </w:p>
+                  </w:txbxContent>
+                </v:textbox>
+                <w10:wrap type="square" anchorx="margin"/>
+              </v:shape>
+            </w:pict>
+          </mc:Fallback>
+        </mc:AlternateContent>
       </w:r>
       <w:r>
         <w:t>Fundamentación ciclo de vida</w:t>
@@ -119,15 +228,31 @@
           <w:szCs w:val="24"/>
         </w:rPr>
       </w:pPr>
+      <w:r>
+        <w:rPr>
+          <w:sz w:val="24"/>
+          <w:szCs w:val="24"/>
+        </w:rPr>
+        <w:t xml:space="preserve">Ruta en </w:t>
+      </w:r>
+      <w:proofErr w:type="spellStart"/>
+      <w:r>
+        <w:rPr>
+          <w:sz w:val="24"/>
+          <w:szCs w:val="24"/>
+        </w:rPr>
+        <w:t>GitLab</w:t>
+      </w:r>
+      <w:proofErr w:type="spellEnd"/>
+      <w:r>
+        <w:rPr>
+          <w:sz w:val="24"/>
+          <w:szCs w:val="24"/>
+        </w:rPr>
+        <w:t>: /Actividades/BD01005/DML.SQL</w:t>
+      </w:r>
       <w:bookmarkStart w:id="0" w:name="_GoBack"/>
       <w:bookmarkEnd w:id="0"/>
-      <w:r>
-        <w:rPr>
-          <w:sz w:val="24"/>
-          <w:szCs w:val="24"/>
-        </w:rPr>
-        <w:t>Ruta en GitLab: /Actividades/BD01005/DML.SQL</w:t>
-      </w:r>
       <w:r>
         <w:rPr>
           <w:noProof/>
@@ -137,7 +262,7 @@
         <mc:AlternateContent>
           <mc:Choice Requires="wps">
             <w:drawing>
-              <wp:anchor distT="0" distB="0" distL="114300" distR="114300" simplePos="0" relativeHeight="251687936" behindDoc="0" locked="0" layoutInCell="1" allowOverlap="1" wp14:anchorId="1FC064B7" wp14:editId="32E48B8F">
+              <wp:anchor distT="0" distB="0" distL="114300" distR="114300" simplePos="0" relativeHeight="251687936" behindDoc="0" locked="0" layoutInCell="1" allowOverlap="1" wp14:anchorId="02870DD5" wp14:editId="122A5FCD">
                 <wp:simplePos x="0" y="0"/>
                 <wp:positionH relativeFrom="margin">
                   <wp:align>right</wp:align>
@@ -336,7 +461,7 @@
           <w:szCs w:val="24"/>
         </w:rPr>
         <w:drawing>
-          <wp:anchor distT="0" distB="0" distL="114300" distR="114300" simplePos="0" relativeHeight="251688960" behindDoc="0" locked="0" layoutInCell="1" allowOverlap="1">
+          <wp:anchor distT="0" distB="0" distL="114300" distR="114300" simplePos="0" relativeHeight="251688960" behindDoc="0" locked="0" layoutInCell="1" allowOverlap="1" wp14:anchorId="7EA9F085" wp14:editId="587D263C">
             <wp:simplePos x="0" y="0"/>
             <wp:positionH relativeFrom="margin">
               <wp:align>left</wp:align>
@@ -546,7 +671,25 @@
           <w:sz w:val="28"/>
           <w:szCs w:val="28"/>
         </w:rPr>
-        <w:t xml:space="preserve"> el numero de reuniones con </w:t>
+        <w:t xml:space="preserve"> el </w:t>
+      </w:r>
+      <w:proofErr w:type="spellStart"/>
+      <w:r>
+        <w:rPr>
+          <w:rFonts w:ascii="Times New Roman" w:hAnsi="Times New Roman" w:cs="Times New Roman"/>
+          <w:sz w:val="28"/>
+          <w:szCs w:val="28"/>
+        </w:rPr>
+        <w:t>numero</w:t>
+      </w:r>
+      <w:proofErr w:type="spellEnd"/>
+      <w:r>
+        <w:rPr>
+          <w:rFonts w:ascii="Times New Roman" w:hAnsi="Times New Roman" w:cs="Times New Roman"/>
+          <w:sz w:val="28"/>
+          <w:szCs w:val="28"/>
+        </w:rPr>
+        <w:t xml:space="preserve"> de reuniones con </w:t>
       </w:r>
       <w:r>
         <w:rPr>
@@ -617,13 +760,23 @@
           <w:szCs w:val="28"/>
         </w:rPr>
       </w:pPr>
-      <w:r>
-        <w:rPr>
-          <w:rFonts w:ascii="Times New Roman" w:hAnsi="Times New Roman" w:cs="Times New Roman"/>
-          <w:sz w:val="28"/>
-          <w:szCs w:val="28"/>
-        </w:rPr>
-        <w:t>Ademas la solicitud del cliente es clara</w:t>
+      <w:proofErr w:type="spellStart"/>
+      <w:r>
+        <w:rPr>
+          <w:rFonts w:ascii="Times New Roman" w:hAnsi="Times New Roman" w:cs="Times New Roman"/>
+          <w:sz w:val="28"/>
+          <w:szCs w:val="28"/>
+        </w:rPr>
+        <w:t>Ademas</w:t>
+      </w:r>
+      <w:proofErr w:type="spellEnd"/>
+      <w:r>
+        <w:rPr>
+          <w:rFonts w:ascii="Times New Roman" w:hAnsi="Times New Roman" w:cs="Times New Roman"/>
+          <w:sz w:val="28"/>
+          <w:szCs w:val="28"/>
+        </w:rPr>
+        <w:t xml:space="preserve"> la solicitud del cliente es clara</w:t>
       </w:r>
       <w:r>
         <w:rPr>
@@ -1070,7 +1223,7 @@
       </w:pPr>
     </w:pPrDefault>
   </w:docDefaults>
-  <w:latentStyles w:defLockedState="0" w:defUIPriority="99" w:defSemiHidden="0" w:defUnhideWhenUsed="0" w:defQFormat="0" w:count="376">
+  <w:latentStyles w:defLockedState="0" w:defUIPriority="99" w:defSemiHidden="0" w:defUnhideWhenUsed="0" w:defQFormat="0" w:count="377">
     <w:lsdException w:name="Normal" w:uiPriority="0" w:qFormat="1"/>
     <w:lsdException w:name="heading 1" w:uiPriority="9" w:qFormat="1"/>
     <w:lsdException w:name="heading 2" w:semiHidden="1" w:uiPriority="9" w:unhideWhenUsed="1" w:qFormat="1"/>
@@ -1176,7 +1329,6 @@
     <w:lsdException w:name="HTML Sample" w:semiHidden="1" w:unhideWhenUsed="1"/>
     <w:lsdException w:name="HTML Typewriter" w:semiHidden="1" w:unhideWhenUsed="1"/>
     <w:lsdException w:name="HTML Variable" w:semiHidden="1" w:unhideWhenUsed="1"/>
-    <w:lsdException w:name="Normal Table" w:semiHidden="1" w:unhideWhenUsed="1"/>
     <w:lsdException w:name="annotation subject" w:semiHidden="1" w:unhideWhenUsed="1"/>
     <w:lsdException w:name="No List" w:semiHidden="1" w:unhideWhenUsed="1"/>
     <w:lsdException w:name="Outline List 1" w:semiHidden="1" w:unhideWhenUsed="1"/>
@@ -1223,10 +1375,8 @@
     <w:lsdException w:name="Table Subtle 2" w:semiHidden="1" w:unhideWhenUsed="1"/>
     <w:lsdException w:name="Table Web 1" w:semiHidden="1" w:unhideWhenUsed="1"/>
     <w:lsdException w:name="Table Web 2" w:semiHidden="1" w:unhideWhenUsed="1"/>
-    <w:lsdException w:name="Table Web 3" w:semiHidden="1" w:unhideWhenUsed="1"/>
     <w:lsdException w:name="Balloon Text" w:semiHidden="1" w:unhideWhenUsed="1"/>
     <w:lsdException w:name="Table Grid" w:uiPriority="39"/>
-    <w:lsdException w:name="Table Theme" w:semiHidden="1" w:unhideWhenUsed="1"/>
     <w:lsdException w:name="Placeholder Text" w:semiHidden="1"/>
     <w:lsdException w:name="No Spacing" w:uiPriority="1" w:qFormat="1"/>
     <w:lsdException w:name="Light Shading" w:uiPriority="60"/>
@@ -1447,6 +1597,7 @@
     <w:lsdException w:name="Hashtag" w:semiHidden="1" w:unhideWhenUsed="1"/>
     <w:lsdException w:name="Unresolved Mention" w:semiHidden="1" w:unhideWhenUsed="1"/>
     <w:lsdException w:name="Smart Link" w:semiHidden="1" w:unhideWhenUsed="1"/>
+    <w:lsdException w:name="Smart Link Error" w:semiHidden="1" w:unhideWhenUsed="1"/>
   </w:latentStyles>
   <w:style w:type="paragraph" w:default="1" w:styleId="Normal">
     <w:name w:val="Normal"/>
@@ -1596,6 +1747,31 @@
       <w:kern w:val="28"/>
       <w:sz w:val="56"/>
       <w:szCs w:val="56"/>
+    </w:rPr>
+  </w:style>
+  <w:style w:type="paragraph" w:styleId="Sinespaciado">
+    <w:name w:val="No Spacing"/>
+    <w:link w:val="SinespaciadoCar"/>
+    <w:uiPriority w:val="1"/>
+    <w:qFormat/>
+    <w:rsid w:val="00435854"/>
+    <w:pPr>
+      <w:spacing w:after="0" w:line="240" w:lineRule="auto"/>
+    </w:pPr>
+    <w:rPr>
+      <w:rFonts w:eastAsiaTheme="minorEastAsia"/>
+      <w:lang w:val="es-UY" w:eastAsia="es-UY"/>
+    </w:rPr>
+  </w:style>
+  <w:style w:type="character" w:customStyle="1" w:styleId="SinespaciadoCar">
+    <w:name w:val="Sin espaciado Car"/>
+    <w:basedOn w:val="Fuentedeprrafopredeter"/>
+    <w:link w:val="Sinespaciado"/>
+    <w:uiPriority w:val="1"/>
+    <w:rsid w:val="00435854"/>
+    <w:rPr>
+      <w:rFonts w:eastAsiaTheme="minorEastAsia"/>
+      <w:lang w:val="es-UY" w:eastAsia="es-UY"/>
     </w:rPr>
   </w:style>
 </w:styles>

</xml_diff>